<commit_message>
Se agrego el archivo
</commit_message>
<xml_diff>
--- a/Informe.docx
+++ b/Informe.docx
@@ -73,13 +73,23 @@
           <w:bCs/>
         </w:rPr>
       </w:pPr>
+      <w:proofErr w:type="spellStart"/>
       <w:r>
         <w:rPr>
           <w:rFonts w:ascii="Times New Roman" w:hAnsi="Times New Roman" w:cs="Times New Roman"/>
           <w:b/>
           <w:bCs/>
         </w:rPr>
-        <w:t xml:space="preserve">Ing: Luis </w:t>
+        <w:t>Ing</w:t>
+      </w:r>
+      <w:proofErr w:type="spellEnd"/>
+      <w:r>
+        <w:rPr>
+          <w:rFonts w:ascii="Times New Roman" w:hAnsi="Times New Roman" w:cs="Times New Roman"/>
+          <w:b/>
+          <w:bCs/>
+        </w:rPr>
+        <w:t xml:space="preserve">: Luis </w:t>
       </w:r>
       <w:r>
         <w:rPr>
@@ -327,8 +337,16 @@
         <w:rPr>
           <w:rFonts w:ascii="Times New Roman" w:hAnsi="Times New Roman" w:cs="Times New Roman"/>
         </w:rPr>
-        <w:t>Crear una carpeta con el nombre Holamundo</w:t>
-      </w:r>
+        <w:t xml:space="preserve">Crear una carpeta con el nombre </w:t>
+      </w:r>
+      <w:proofErr w:type="spellStart"/>
+      <w:r>
+        <w:rPr>
+          <w:rFonts w:ascii="Times New Roman" w:hAnsi="Times New Roman" w:cs="Times New Roman"/>
+        </w:rPr>
+        <w:t>Holamundo</w:t>
+      </w:r>
+      <w:proofErr w:type="spellEnd"/>
     </w:p>
     <w:p>
       <w:pPr>
@@ -428,7 +446,35 @@
           <w:rFonts w:ascii="Times New Roman" w:hAnsi="Times New Roman" w:cs="Times New Roman"/>
           <w:lang w:val="es-ES"/>
         </w:rPr>
-        <w:t>Dentro de la carpeta crear un documento de texto con el nombre “Holamundo.txt”</w:t>
+        <w:t>Dentro de la carpeta crear un documento con el nombre “</w:t>
+      </w:r>
+      <w:r>
+        <w:rPr>
+          <w:rFonts w:ascii="Times New Roman" w:hAnsi="Times New Roman" w:cs="Times New Roman"/>
+          <w:lang w:val="es-ES"/>
+        </w:rPr>
+        <w:t>Main</w:t>
+      </w:r>
+      <w:r>
+        <w:rPr>
+          <w:rFonts w:ascii="Times New Roman" w:hAnsi="Times New Roman" w:cs="Times New Roman"/>
+          <w:lang w:val="es-ES"/>
+        </w:rPr>
+        <w:t>.</w:t>
+      </w:r>
+      <w:r>
+        <w:rPr>
+          <w:rFonts w:ascii="Times New Roman" w:hAnsi="Times New Roman" w:cs="Times New Roman"/>
+          <w:lang w:val="es-ES"/>
+        </w:rPr>
+        <w:t>java</w:t>
+      </w:r>
+      <w:r>
+        <w:rPr>
+          <w:rFonts w:ascii="Times New Roman" w:hAnsi="Times New Roman" w:cs="Times New Roman"/>
+          <w:lang w:val="es-ES"/>
+        </w:rPr>
+        <w:t>”</w:t>
       </w:r>
     </w:p>
     <w:p>
@@ -535,8 +581,17 @@
           <w:rFonts w:ascii="Times New Roman" w:hAnsi="Times New Roman" w:cs="Times New Roman"/>
           <w:lang w:val="es-ES"/>
         </w:rPr>
-        <w:t>Ingresamos el mismo nombre del archivo de la carpeta que es Holamundo</w:t>
-      </w:r>
+        <w:t xml:space="preserve">Ingresamos el mismo nombre del archivo de la carpeta que es </w:t>
+      </w:r>
+      <w:proofErr w:type="spellStart"/>
+      <w:r>
+        <w:rPr>
+          <w:rFonts w:ascii="Times New Roman" w:hAnsi="Times New Roman" w:cs="Times New Roman"/>
+          <w:lang w:val="es-ES"/>
+        </w:rPr>
+        <w:t>Holamundo</w:t>
+      </w:r>
+      <w:proofErr w:type="spellEnd"/>
     </w:p>
     <w:p>
       <w:pPr>
@@ -757,8 +812,33 @@
           <w:rFonts w:ascii="Times New Roman" w:hAnsi="Times New Roman" w:cs="Times New Roman"/>
           <w:lang w:val="es-ES"/>
         </w:rPr>
-        <w:t>Seleccionamos la carpeta y le damos derecho y seleccionamos Open Git Bash here</w:t>
-      </w:r>
+        <w:t xml:space="preserve">Seleccionamos la carpeta y le damos derecho y seleccionamos Open Git </w:t>
+      </w:r>
+      <w:proofErr w:type="spellStart"/>
+      <w:r>
+        <w:rPr>
+          <w:rFonts w:ascii="Times New Roman" w:hAnsi="Times New Roman" w:cs="Times New Roman"/>
+          <w:lang w:val="es-ES"/>
+        </w:rPr>
+        <w:t>Bash</w:t>
+      </w:r>
+      <w:proofErr w:type="spellEnd"/>
+      <w:r>
+        <w:rPr>
+          <w:rFonts w:ascii="Times New Roman" w:hAnsi="Times New Roman" w:cs="Times New Roman"/>
+          <w:lang w:val="es-ES"/>
+        </w:rPr>
+        <w:t xml:space="preserve"> </w:t>
+      </w:r>
+      <w:proofErr w:type="spellStart"/>
+      <w:r>
+        <w:rPr>
+          <w:rFonts w:ascii="Times New Roman" w:hAnsi="Times New Roman" w:cs="Times New Roman"/>
+          <w:lang w:val="es-ES"/>
+        </w:rPr>
+        <w:t>here</w:t>
+      </w:r>
+      <w:proofErr w:type="spellEnd"/>
     </w:p>
     <w:p>
       <w:pPr>
@@ -839,7 +919,39 @@
           <w:rFonts w:ascii="Times New Roman" w:hAnsi="Times New Roman" w:cs="Times New Roman"/>
           <w:lang w:val="es-ES"/>
         </w:rPr>
-        <w:t>Ingresamos el comando git init para iniciar el repositorio</w:t>
+        <w:t xml:space="preserve">Ingresamos el comando </w:t>
+      </w:r>
+      <w:proofErr w:type="spellStart"/>
+      <w:r>
+        <w:rPr>
+          <w:rFonts w:ascii="Times New Roman" w:hAnsi="Times New Roman" w:cs="Times New Roman"/>
+          <w:lang w:val="es-ES"/>
+        </w:rPr>
+        <w:t>git</w:t>
+      </w:r>
+      <w:proofErr w:type="spellEnd"/>
+      <w:r>
+        <w:rPr>
+          <w:rFonts w:ascii="Times New Roman" w:hAnsi="Times New Roman" w:cs="Times New Roman"/>
+          <w:lang w:val="es-ES"/>
+        </w:rPr>
+        <w:t xml:space="preserve"> </w:t>
+      </w:r>
+      <w:proofErr w:type="spellStart"/>
+      <w:r>
+        <w:rPr>
+          <w:rFonts w:ascii="Times New Roman" w:hAnsi="Times New Roman" w:cs="Times New Roman"/>
+          <w:lang w:val="es-ES"/>
+        </w:rPr>
+        <w:t>init</w:t>
+      </w:r>
+      <w:proofErr w:type="spellEnd"/>
+      <w:r>
+        <w:rPr>
+          <w:rFonts w:ascii="Times New Roman" w:hAnsi="Times New Roman" w:cs="Times New Roman"/>
+          <w:lang w:val="es-ES"/>
+        </w:rPr>
+        <w:t xml:space="preserve"> para iniciar el repositorio</w:t>
       </w:r>
     </w:p>
     <w:p>
@@ -920,8 +1032,49 @@
           <w:rFonts w:ascii="Times New Roman" w:hAnsi="Times New Roman" w:cs="Times New Roman"/>
           <w:lang w:val="es-ES"/>
         </w:rPr>
-        <w:t>Ingresamos el comando git add Holamundo.txt</w:t>
-      </w:r>
+        <w:t xml:space="preserve">Ingresamos el comando </w:t>
+      </w:r>
+      <w:proofErr w:type="spellStart"/>
+      <w:r>
+        <w:rPr>
+          <w:rFonts w:ascii="Times New Roman" w:hAnsi="Times New Roman" w:cs="Times New Roman"/>
+          <w:lang w:val="es-ES"/>
+        </w:rPr>
+        <w:t>git</w:t>
+      </w:r>
+      <w:proofErr w:type="spellEnd"/>
+      <w:r>
+        <w:rPr>
+          <w:rFonts w:ascii="Times New Roman" w:hAnsi="Times New Roman" w:cs="Times New Roman"/>
+          <w:lang w:val="es-ES"/>
+        </w:rPr>
+        <w:t xml:space="preserve"> </w:t>
+      </w:r>
+      <w:proofErr w:type="spellStart"/>
+      <w:proofErr w:type="gramStart"/>
+      <w:r>
+        <w:rPr>
+          <w:rFonts w:ascii="Times New Roman" w:hAnsi="Times New Roman" w:cs="Times New Roman"/>
+          <w:lang w:val="es-ES"/>
+        </w:rPr>
+        <w:t>add</w:t>
+      </w:r>
+      <w:proofErr w:type="spellEnd"/>
+      <w:r>
+        <w:rPr>
+          <w:rFonts w:ascii="Times New Roman" w:hAnsi="Times New Roman" w:cs="Times New Roman"/>
+          <w:lang w:val="es-ES"/>
+        </w:rPr>
+        <w:t xml:space="preserve"> </w:t>
+      </w:r>
+      <w:r>
+        <w:rPr>
+          <w:rFonts w:ascii="Times New Roman" w:hAnsi="Times New Roman" w:cs="Times New Roman"/>
+          <w:lang w:val="es-ES"/>
+        </w:rPr>
+        <w:t>.</w:t>
+      </w:r>
+      <w:proofErr w:type="gramEnd"/>
     </w:p>
     <w:p>
       <w:pPr>
@@ -934,14 +1087,13 @@
       <w:r>
         <w:rPr>
           <w:rFonts w:ascii="Times New Roman" w:hAnsi="Times New Roman" w:cs="Times New Roman"/>
-          <w:noProof/>
           <w:lang w:val="es-ES"/>
         </w:rPr>
         <w:drawing>
-          <wp:inline distT="0" distB="0" distL="0" distR="0" wp14:anchorId="6EA2FC0C" wp14:editId="2D8A1334">
-            <wp:extent cx="4648200" cy="525780"/>
-            <wp:effectExtent l="152400" t="152400" r="361950" b="369570"/>
-            <wp:docPr id="1183833969" name="Imagen 1"/>
+          <wp:inline distT="0" distB="0" distL="0" distR="0" wp14:anchorId="018699E4" wp14:editId="164C7D3E">
+            <wp:extent cx="4820187" cy="390525"/>
+            <wp:effectExtent l="152400" t="152400" r="361950" b="352425"/>
+            <wp:docPr id="1226739574" name="Imagen 1"/>
             <wp:cNvGraphicFramePr>
               <a:graphicFrameLocks xmlns:a="http://schemas.openxmlformats.org/drawingml/2006/main" noChangeAspect="1"/>
             </wp:cNvGraphicFramePr>
@@ -949,7 +1101,7 @@
               <a:graphicData uri="http://schemas.openxmlformats.org/drawingml/2006/picture">
                 <pic:pic xmlns:pic="http://schemas.openxmlformats.org/drawingml/2006/picture">
                   <pic:nvPicPr>
-                    <pic:cNvPr id="1183833969" name=""/>
+                    <pic:cNvPr id="1226739574" name=""/>
                     <pic:cNvPicPr/>
                   </pic:nvPicPr>
                   <pic:blipFill>
@@ -961,7 +1113,7 @@
                   <pic:spPr>
                     <a:xfrm>
                       <a:off x="0" y="0"/>
-                      <a:ext cx="4648874" cy="525856"/>
+                      <a:ext cx="4827728" cy="391136"/>
                     </a:xfrm>
                     <a:prstGeom prst="rect">
                       <a:avLst/>
@@ -1004,7 +1156,57 @@
           <w:rFonts w:ascii="Times New Roman" w:hAnsi="Times New Roman" w:cs="Times New Roman"/>
           <w:lang w:val="es-ES"/>
         </w:rPr>
-        <w:t>Ingresamos “git config –global user.email joeldylan912</w:t>
+        <w:t>Ingresamos “</w:t>
+      </w:r>
+      <w:proofErr w:type="spellStart"/>
+      <w:r>
+        <w:rPr>
+          <w:rFonts w:ascii="Times New Roman" w:hAnsi="Times New Roman" w:cs="Times New Roman"/>
+          <w:lang w:val="es-ES"/>
+        </w:rPr>
+        <w:t>git</w:t>
+      </w:r>
+      <w:proofErr w:type="spellEnd"/>
+      <w:r>
+        <w:rPr>
+          <w:rFonts w:ascii="Times New Roman" w:hAnsi="Times New Roman" w:cs="Times New Roman"/>
+          <w:lang w:val="es-ES"/>
+        </w:rPr>
+        <w:t xml:space="preserve"> </w:t>
+      </w:r>
+      <w:proofErr w:type="spellStart"/>
+      <w:r>
+        <w:rPr>
+          <w:rFonts w:ascii="Times New Roman" w:hAnsi="Times New Roman" w:cs="Times New Roman"/>
+          <w:lang w:val="es-ES"/>
+        </w:rPr>
+        <w:t>config</w:t>
+      </w:r>
+      <w:proofErr w:type="spellEnd"/>
+      <w:r>
+        <w:rPr>
+          <w:rFonts w:ascii="Times New Roman" w:hAnsi="Times New Roman" w:cs="Times New Roman"/>
+          <w:lang w:val="es-ES"/>
+        </w:rPr>
+        <w:t xml:space="preserve"> –global </w:t>
+      </w:r>
+      <w:proofErr w:type="spellStart"/>
+      <w:proofErr w:type="gramStart"/>
+      <w:r>
+        <w:rPr>
+          <w:rFonts w:ascii="Times New Roman" w:hAnsi="Times New Roman" w:cs="Times New Roman"/>
+          <w:lang w:val="es-ES"/>
+        </w:rPr>
+        <w:t>user.email</w:t>
+      </w:r>
+      <w:proofErr w:type="spellEnd"/>
+      <w:proofErr w:type="gramEnd"/>
+      <w:r>
+        <w:rPr>
+          <w:rFonts w:ascii="Times New Roman" w:hAnsi="Times New Roman" w:cs="Times New Roman"/>
+          <w:lang w:val="es-ES"/>
+        </w:rPr>
+        <w:t xml:space="preserve"> joeldylan912</w:t>
       </w:r>
       <w:r>
         <w:rPr>
@@ -1046,14 +1248,55 @@
           <w:rFonts w:ascii="Times New Roman" w:hAnsi="Times New Roman" w:cs="Times New Roman"/>
           <w:lang w:val="es-ES"/>
         </w:rPr>
-        <w:t>Ingresamos” git</w:t>
-      </w:r>
-      <w:r>
-        <w:rPr>
-          <w:rFonts w:ascii="Times New Roman" w:hAnsi="Times New Roman" w:cs="Times New Roman"/>
-          <w:lang w:val="es-ES"/>
-        </w:rPr>
-        <w:t xml:space="preserve"> config –global user.name DylanLopez2 “ que es el nombre de la cuenta de </w:t>
+        <w:t xml:space="preserve">Ingresamos” </w:t>
+      </w:r>
+      <w:proofErr w:type="spellStart"/>
+      <w:r>
+        <w:rPr>
+          <w:rFonts w:ascii="Times New Roman" w:hAnsi="Times New Roman" w:cs="Times New Roman"/>
+          <w:lang w:val="es-ES"/>
+        </w:rPr>
+        <w:t>git</w:t>
+      </w:r>
+      <w:proofErr w:type="spellEnd"/>
+      <w:r>
+        <w:rPr>
+          <w:rFonts w:ascii="Times New Roman" w:hAnsi="Times New Roman" w:cs="Times New Roman"/>
+          <w:lang w:val="es-ES"/>
+        </w:rPr>
+        <w:t xml:space="preserve"> </w:t>
+      </w:r>
+      <w:proofErr w:type="spellStart"/>
+      <w:r>
+        <w:rPr>
+          <w:rFonts w:ascii="Times New Roman" w:hAnsi="Times New Roman" w:cs="Times New Roman"/>
+          <w:lang w:val="es-ES"/>
+        </w:rPr>
+        <w:t>config</w:t>
+      </w:r>
+      <w:proofErr w:type="spellEnd"/>
+      <w:r>
+        <w:rPr>
+          <w:rFonts w:ascii="Times New Roman" w:hAnsi="Times New Roman" w:cs="Times New Roman"/>
+          <w:lang w:val="es-ES"/>
+        </w:rPr>
+        <w:t xml:space="preserve"> –global user.name DylanLopez2 </w:t>
+      </w:r>
+      <w:proofErr w:type="gramStart"/>
+      <w:r>
+        <w:rPr>
+          <w:rFonts w:ascii="Times New Roman" w:hAnsi="Times New Roman" w:cs="Times New Roman"/>
+          <w:lang w:val="es-ES"/>
+        </w:rPr>
+        <w:t>“ que</w:t>
+      </w:r>
+      <w:proofErr w:type="gramEnd"/>
+      <w:r>
+        <w:rPr>
+          <w:rFonts w:ascii="Times New Roman" w:hAnsi="Times New Roman" w:cs="Times New Roman"/>
+          <w:lang w:val="es-ES"/>
+        </w:rPr>
+        <w:t xml:space="preserve"> es el nombre de la cuenta de </w:t>
       </w:r>
       <w:r>
         <w:rPr>
@@ -1156,7 +1399,39 @@
           <w:rFonts w:ascii="Times New Roman" w:hAnsi="Times New Roman" w:cs="Times New Roman"/>
           <w:lang w:val="es-ES"/>
         </w:rPr>
-        <w:t xml:space="preserve">Ingresamos el comando git commit -m “Se </w:t>
+        <w:t xml:space="preserve">Ingresamos el comando </w:t>
+      </w:r>
+      <w:proofErr w:type="spellStart"/>
+      <w:r>
+        <w:rPr>
+          <w:rFonts w:ascii="Times New Roman" w:hAnsi="Times New Roman" w:cs="Times New Roman"/>
+          <w:lang w:val="es-ES"/>
+        </w:rPr>
+        <w:t>git</w:t>
+      </w:r>
+      <w:proofErr w:type="spellEnd"/>
+      <w:r>
+        <w:rPr>
+          <w:rFonts w:ascii="Times New Roman" w:hAnsi="Times New Roman" w:cs="Times New Roman"/>
+          <w:lang w:val="es-ES"/>
+        </w:rPr>
+        <w:t xml:space="preserve"> </w:t>
+      </w:r>
+      <w:proofErr w:type="spellStart"/>
+      <w:r>
+        <w:rPr>
+          <w:rFonts w:ascii="Times New Roman" w:hAnsi="Times New Roman" w:cs="Times New Roman"/>
+          <w:lang w:val="es-ES"/>
+        </w:rPr>
+        <w:t>commit</w:t>
+      </w:r>
+      <w:proofErr w:type="spellEnd"/>
+      <w:r>
+        <w:rPr>
+          <w:rFonts w:ascii="Times New Roman" w:hAnsi="Times New Roman" w:cs="Times New Roman"/>
+          <w:lang w:val="es-ES"/>
+        </w:rPr>
+        <w:t xml:space="preserve"> -m “Se </w:t>
       </w:r>
       <w:r>
         <w:rPr>
@@ -1176,30 +1451,24 @@
     <w:p>
       <w:pPr>
         <w:ind w:left="360"/>
-        <w:rPr>
-          <w:rFonts w:ascii="Times New Roman" w:hAnsi="Times New Roman" w:cs="Times New Roman"/>
-          <w:lang w:val="es-ES"/>
-        </w:rPr>
-      </w:pPr>
-      <w:r>
-        <w:rPr>
+        <w:jc w:val="center"/>
+        <w:rPr>
+          <w:rFonts w:ascii="Times New Roman" w:hAnsi="Times New Roman" w:cs="Times New Roman"/>
+          <w:lang w:val="es-ES"/>
+        </w:rPr>
+      </w:pPr>
+      <w:r>
+        <w:rPr>
+          <w:rFonts w:ascii="Times New Roman" w:hAnsi="Times New Roman" w:cs="Times New Roman"/>
           <w:noProof/>
           <w:lang w:val="es-ES"/>
         </w:rPr>
         <w:lastRenderedPageBreak/>
         <w:drawing>
-          <wp:anchor distT="0" distB="0" distL="114300" distR="114300" simplePos="0" relativeHeight="251661312" behindDoc="0" locked="0" layoutInCell="1" allowOverlap="1" wp14:anchorId="0B84E99D" wp14:editId="6D47A26F">
-            <wp:simplePos x="0" y="0"/>
-            <wp:positionH relativeFrom="margin">
-              <wp:align>right</wp:align>
-            </wp:positionH>
-            <wp:positionV relativeFrom="paragraph">
-              <wp:posOffset>152400</wp:posOffset>
-            </wp:positionV>
-            <wp:extent cx="4448796" cy="676369"/>
-            <wp:effectExtent l="152400" t="152400" r="371475" b="371475"/>
-            <wp:wrapSquare wrapText="bothSides"/>
-            <wp:docPr id="2066440216" name="Imagen 1"/>
+          <wp:inline distT="0" distB="0" distL="0" distR="0" wp14:anchorId="0B80EE86" wp14:editId="34BBE0FD">
+            <wp:extent cx="4124960" cy="714375"/>
+            <wp:effectExtent l="152400" t="152400" r="370840" b="371475"/>
+            <wp:docPr id="2034140941" name="Imagen 1"/>
             <wp:cNvGraphicFramePr>
               <a:graphicFrameLocks xmlns:a="http://schemas.openxmlformats.org/drawingml/2006/main" noChangeAspect="1"/>
             </wp:cNvGraphicFramePr>
@@ -1207,10 +1476,12 @@
               <a:graphicData uri="http://schemas.openxmlformats.org/drawingml/2006/picture">
                 <pic:pic xmlns:pic="http://schemas.openxmlformats.org/drawingml/2006/picture">
                   <pic:nvPicPr>
-                    <pic:cNvPr id="2066440216" name=""/>
-                    <pic:cNvPicPr/>
+                    <pic:cNvPr id="0" name="Picture 2"/>
+                    <pic:cNvPicPr>
+                      <a:picLocks noChangeAspect="1" noChangeArrowheads="1"/>
+                    </pic:cNvPicPr>
                   </pic:nvPicPr>
-                  <pic:blipFill>
+                  <pic:blipFill rotWithShape="1">
                     <a:blip r:embed="rId16">
                       <a:extLst>
                         <a:ext uri="{28A0092B-C50C-407E-A947-70E740481C1C}">
@@ -1218,14 +1489,13 @@
                         </a:ext>
                       </a:extLst>
                     </a:blip>
-                    <a:stretch>
-                      <a:fillRect/>
-                    </a:stretch>
+                    <a:srcRect l="916"/>
+                    <a:stretch/>
                   </pic:blipFill>
-                  <pic:spPr>
+                  <pic:spPr bwMode="auto">
                     <a:xfrm>
                       <a:off x="0" y="0"/>
-                      <a:ext cx="4448796" cy="676369"/>
+                      <a:ext cx="4124960" cy="714375"/>
                     </a:xfrm>
                     <a:prstGeom prst="rect">
                       <a:avLst/>
@@ -1240,11 +1510,16 @@
                         </a:srgbClr>
                       </a:outerShdw>
                     </a:effectLst>
+                    <a:extLst>
+                      <a:ext uri="{53640926-AAD7-44D8-BBD7-CCE9431645EC}">
+                        <a14:shadowObscured xmlns:a14="http://schemas.microsoft.com/office/drawing/2010/main"/>
+                      </a:ext>
+                    </a:extLst>
                   </pic:spPr>
                 </pic:pic>
               </a:graphicData>
             </a:graphic>
-          </wp:anchor>
+          </wp:inline>
         </w:drawing>
       </w:r>
     </w:p>
@@ -1265,8 +1540,49 @@
           <w:rFonts w:ascii="Times New Roman" w:hAnsi="Times New Roman" w:cs="Times New Roman"/>
           <w:lang w:val="es-ES"/>
         </w:rPr>
-        <w:t>Ingresamos git brach -M main</w:t>
-      </w:r>
+        <w:t xml:space="preserve">Ingresamos </w:t>
+      </w:r>
+      <w:proofErr w:type="spellStart"/>
+      <w:r>
+        <w:rPr>
+          <w:rFonts w:ascii="Times New Roman" w:hAnsi="Times New Roman" w:cs="Times New Roman"/>
+          <w:lang w:val="es-ES"/>
+        </w:rPr>
+        <w:t>git</w:t>
+      </w:r>
+      <w:proofErr w:type="spellEnd"/>
+      <w:r>
+        <w:rPr>
+          <w:rFonts w:ascii="Times New Roman" w:hAnsi="Times New Roman" w:cs="Times New Roman"/>
+          <w:lang w:val="es-ES"/>
+        </w:rPr>
+        <w:t xml:space="preserve"> </w:t>
+      </w:r>
+      <w:proofErr w:type="spellStart"/>
+      <w:r>
+        <w:rPr>
+          <w:rFonts w:ascii="Times New Roman" w:hAnsi="Times New Roman" w:cs="Times New Roman"/>
+          <w:lang w:val="es-ES"/>
+        </w:rPr>
+        <w:t>brach</w:t>
+      </w:r>
+      <w:proofErr w:type="spellEnd"/>
+      <w:r>
+        <w:rPr>
+          <w:rFonts w:ascii="Times New Roman" w:hAnsi="Times New Roman" w:cs="Times New Roman"/>
+          <w:lang w:val="es-ES"/>
+        </w:rPr>
+        <w:t xml:space="preserve"> -M </w:t>
+      </w:r>
+      <w:proofErr w:type="spellStart"/>
+      <w:r>
+        <w:rPr>
+          <w:rFonts w:ascii="Times New Roman" w:hAnsi="Times New Roman" w:cs="Times New Roman"/>
+          <w:lang w:val="es-ES"/>
+        </w:rPr>
+        <w:t>main</w:t>
+      </w:r>
+      <w:proofErr w:type="spellEnd"/>
     </w:p>
     <w:p>
       <w:pPr>
@@ -1542,6 +1858,7 @@
           <w:noProof/>
           <w:lang w:val="es-ES"/>
         </w:rPr>
+        <w:lastRenderedPageBreak/>
         <w:drawing>
           <wp:anchor distT="0" distB="0" distL="114300" distR="114300" simplePos="0" relativeHeight="251658240" behindDoc="1" locked="0" layoutInCell="1" allowOverlap="1" wp14:anchorId="5ED6F0E0" wp14:editId="0C221A31">
             <wp:simplePos x="0" y="0"/>
@@ -1633,8 +1950,65 @@
           <w:rFonts w:ascii="Times New Roman" w:hAnsi="Times New Roman" w:cs="Times New Roman"/>
           <w:lang w:val="es-ES"/>
         </w:rPr>
-        <w:t>Le damos Sign in with your browse</w:t>
-      </w:r>
+        <w:t xml:space="preserve">Le damos </w:t>
+      </w:r>
+      <w:proofErr w:type="spellStart"/>
+      <w:r>
+        <w:rPr>
+          <w:rFonts w:ascii="Times New Roman" w:hAnsi="Times New Roman" w:cs="Times New Roman"/>
+          <w:lang w:val="es-ES"/>
+        </w:rPr>
+        <w:t>Sign</w:t>
+      </w:r>
+      <w:proofErr w:type="spellEnd"/>
+      <w:r>
+        <w:rPr>
+          <w:rFonts w:ascii="Times New Roman" w:hAnsi="Times New Roman" w:cs="Times New Roman"/>
+          <w:lang w:val="es-ES"/>
+        </w:rPr>
+        <w:t xml:space="preserve"> in </w:t>
+      </w:r>
+      <w:proofErr w:type="spellStart"/>
+      <w:r>
+        <w:rPr>
+          <w:rFonts w:ascii="Times New Roman" w:hAnsi="Times New Roman" w:cs="Times New Roman"/>
+          <w:lang w:val="es-ES"/>
+        </w:rPr>
+        <w:t>with</w:t>
+      </w:r>
+      <w:proofErr w:type="spellEnd"/>
+      <w:r>
+        <w:rPr>
+          <w:rFonts w:ascii="Times New Roman" w:hAnsi="Times New Roman" w:cs="Times New Roman"/>
+          <w:lang w:val="es-ES"/>
+        </w:rPr>
+        <w:t xml:space="preserve"> </w:t>
+      </w:r>
+      <w:proofErr w:type="spellStart"/>
+      <w:r>
+        <w:rPr>
+          <w:rFonts w:ascii="Times New Roman" w:hAnsi="Times New Roman" w:cs="Times New Roman"/>
+          <w:lang w:val="es-ES"/>
+        </w:rPr>
+        <w:t>your</w:t>
+      </w:r>
+      <w:proofErr w:type="spellEnd"/>
+      <w:r>
+        <w:rPr>
+          <w:rFonts w:ascii="Times New Roman" w:hAnsi="Times New Roman" w:cs="Times New Roman"/>
+          <w:lang w:val="es-ES"/>
+        </w:rPr>
+        <w:t xml:space="preserve"> </w:t>
+      </w:r>
+      <w:proofErr w:type="spellStart"/>
+      <w:r>
+        <w:rPr>
+          <w:rFonts w:ascii="Times New Roman" w:hAnsi="Times New Roman" w:cs="Times New Roman"/>
+          <w:lang w:val="es-ES"/>
+        </w:rPr>
+        <w:t>browse</w:t>
+      </w:r>
+      <w:proofErr w:type="spellEnd"/>
     </w:p>
     <w:p>
       <w:pPr>
@@ -1790,7 +2164,6 @@
           <w:noProof/>
           <w:lang w:val="es-ES"/>
         </w:rPr>
-        <w:lastRenderedPageBreak/>
         <w:t>Resultado:</w:t>
       </w:r>
     </w:p>
@@ -1806,22 +2179,30 @@
       </w:pPr>
       <w:r>
         <w:rPr>
+          <w:rFonts w:ascii="Times New Roman" w:hAnsi="Times New Roman" w:cs="Times New Roman"/>
           <w:noProof/>
           <w:lang w:val="es-ES"/>
         </w:rPr>
+        <w:t>Como se puede visualizar la cuenta y la carpeta esta creada</w:t>
+      </w:r>
+    </w:p>
+    <w:p>
+      <w:pPr>
+        <w:jc w:val="center"/>
+        <w:rPr>
+          <w:lang w:val="es-ES"/>
+        </w:rPr>
+      </w:pPr>
+      <w:r>
+        <w:rPr>
+          <w:noProof/>
+          <w:lang w:val="es-ES"/>
+        </w:rPr>
         <w:drawing>
-          <wp:anchor distT="0" distB="0" distL="114300" distR="114300" simplePos="0" relativeHeight="251662336" behindDoc="1" locked="0" layoutInCell="1" allowOverlap="1" wp14:anchorId="47BBEE0C" wp14:editId="4C600A0D">
-            <wp:simplePos x="0" y="0"/>
-            <wp:positionH relativeFrom="margin">
-              <wp:align>left</wp:align>
-            </wp:positionH>
-            <wp:positionV relativeFrom="paragraph">
-              <wp:posOffset>252730</wp:posOffset>
-            </wp:positionV>
-            <wp:extent cx="5143500" cy="3121025"/>
-            <wp:effectExtent l="152400" t="152400" r="361950" b="365125"/>
-            <wp:wrapNone/>
-            <wp:docPr id="170563131" name="Imagen 1"/>
+          <wp:inline distT="0" distB="0" distL="0" distR="0" wp14:anchorId="1F49505D" wp14:editId="7483251C">
+            <wp:extent cx="4885721" cy="3263900"/>
+            <wp:effectExtent l="171450" t="152400" r="353060" b="355600"/>
+            <wp:docPr id="1766442439" name="Imagen 2"/>
             <wp:cNvGraphicFramePr>
               <a:graphicFrameLocks xmlns:a="http://schemas.openxmlformats.org/drawingml/2006/main" noChangeAspect="1"/>
             </wp:cNvGraphicFramePr>
@@ -1829,10 +2210,12 @@
               <a:graphicData uri="http://schemas.openxmlformats.org/drawingml/2006/picture">
                 <pic:pic xmlns:pic="http://schemas.openxmlformats.org/drawingml/2006/picture">
                   <pic:nvPicPr>
-                    <pic:cNvPr id="170563131" name=""/>
-                    <pic:cNvPicPr/>
+                    <pic:cNvPr id="0" name="Picture 3"/>
+                    <pic:cNvPicPr>
+                      <a:picLocks noChangeAspect="1" noChangeArrowheads="1"/>
+                    </pic:cNvPicPr>
                   </pic:nvPicPr>
-                  <pic:blipFill>
+                  <pic:blipFill rotWithShape="1">
                     <a:blip r:embed="rId22">
                       <a:extLst>
                         <a:ext uri="{28A0092B-C50C-407E-A947-70E740481C1C}">
@@ -1840,14 +2223,13 @@
                         </a:ext>
                       </a:extLst>
                     </a:blip>
-                    <a:stretch>
-                      <a:fillRect/>
-                    </a:stretch>
+                    <a:srcRect l="3025"/>
+                    <a:stretch/>
                   </pic:blipFill>
-                  <pic:spPr>
+                  <pic:spPr bwMode="auto">
                     <a:xfrm>
                       <a:off x="0" y="0"/>
-                      <a:ext cx="5143500" cy="3121025"/>
+                      <a:ext cx="4894294" cy="3269627"/>
                     </a:xfrm>
                     <a:prstGeom prst="rect">
                       <a:avLst/>
@@ -1862,29 +2244,18 @@
                         </a:srgbClr>
                       </a:outerShdw>
                     </a:effectLst>
+                    <a:extLst>
+                      <a:ext uri="{53640926-AAD7-44D8-BBD7-CCE9431645EC}">
+                        <a14:shadowObscured xmlns:a14="http://schemas.microsoft.com/office/drawing/2010/main"/>
+                      </a:ext>
+                    </a:extLst>
                   </pic:spPr>
                 </pic:pic>
               </a:graphicData>
             </a:graphic>
-          </wp:anchor>
+          </wp:inline>
         </w:drawing>
       </w:r>
-      <w:r>
-        <w:rPr>
-          <w:rFonts w:ascii="Times New Roman" w:hAnsi="Times New Roman" w:cs="Times New Roman"/>
-          <w:noProof/>
-          <w:lang w:val="es-ES"/>
-        </w:rPr>
-        <w:t>Como se puede visualizar la cuenta y la carpeta esta creada</w:t>
-      </w:r>
-    </w:p>
-    <w:p>
-      <w:pPr>
-        <w:jc w:val="center"/>
-        <w:rPr>
-          <w:lang w:val="es-ES"/>
-        </w:rPr>
-      </w:pPr>
     </w:p>
     <w:sectPr>
       <w:pgSz w:w="11906" w:h="16838"/>

</xml_diff>